<commit_message>
added fix addGame() and added getallusers
</commit_message>
<xml_diff>
--- a/documentation/Wouter Vanmulken Se2 Individuele opdracht/ingevuld acceptatietestplan.docx
+++ b/documentation/Wouter Vanmulken Se2 Individuele opdracht/ingevuld acceptatietestplan.docx
@@ -9,6 +9,8 @@
           <w:rFonts w:ascii="Arial" w:hAnsi="Arial" w:cs="Arial"/>
         </w:rPr>
       </w:pPr>
+      <w:bookmarkStart w:id="0" w:name="_GoBack"/>
+      <w:bookmarkEnd w:id="0"/>
     </w:p>
     <w:p>
       <w:pPr>
@@ -391,8 +393,8 @@
           <w:tab w:val="clear" w:pos="360"/>
         </w:tabs>
       </w:pPr>
-      <w:bookmarkStart w:id="0" w:name="__RefHeading___Toc420194781"/>
-      <w:bookmarkEnd w:id="0"/>
+      <w:bookmarkStart w:id="1" w:name="__RefHeading___Toc420194781"/>
+      <w:bookmarkEnd w:id="1"/>
       <w:r>
         <w:lastRenderedPageBreak/>
         <w:t>Inhoudsopgave</w:t>
@@ -899,6 +901,14 @@
                 <w:lang w:eastAsia="nl-NL"/>
               </w:rPr>
             </w:pPr>
+            <w:r>
+              <w:rPr>
+                <w:b/>
+                <w:bCs/>
+                <w:lang w:eastAsia="nl-NL"/>
+              </w:rPr>
+              <w:t>Nee</w:t>
+            </w:r>
           </w:p>
         </w:tc>
       </w:tr>
@@ -1011,8 +1021,8 @@
           <w:szCs w:val="22"/>
         </w:rPr>
       </w:pPr>
-      <w:bookmarkStart w:id="1" w:name="__RefHeading___Toc420194782"/>
-      <w:bookmarkEnd w:id="1"/>
+      <w:bookmarkStart w:id="2" w:name="__RefHeading___Toc420194782"/>
+      <w:bookmarkEnd w:id="2"/>
       <w:r>
         <w:lastRenderedPageBreak/>
         <w:t>Inleiding</w:t>
@@ -1071,8 +1081,8 @@
           <w:szCs w:val="22"/>
         </w:rPr>
       </w:pPr>
-      <w:bookmarkStart w:id="2" w:name="__RefHeading___Toc420194783"/>
-      <w:bookmarkEnd w:id="2"/>
+      <w:bookmarkStart w:id="3" w:name="__RefHeading___Toc420194783"/>
+      <w:bookmarkEnd w:id="3"/>
       <w:r>
         <w:t>Aanleiding voor de acceptatietest</w:t>
       </w:r>
@@ -1108,8 +1118,8 @@
           <w:szCs w:val="22"/>
         </w:rPr>
       </w:pPr>
-      <w:bookmarkStart w:id="3" w:name="__RefHeading___Toc420194784"/>
-      <w:bookmarkEnd w:id="3"/>
+      <w:bookmarkStart w:id="4" w:name="__RefHeading___Toc420194784"/>
+      <w:bookmarkEnd w:id="4"/>
       <w:r>
         <w:t>Doelstelling van de acceptatietest</w:t>
       </w:r>
@@ -1166,8 +1176,8 @@
         </w:tabs>
         <w:ind w:left="576"/>
       </w:pPr>
-      <w:bookmarkStart w:id="4" w:name="__RefHeading___Toc420194785"/>
-      <w:bookmarkEnd w:id="4"/>
+      <w:bookmarkStart w:id="5" w:name="__RefHeading___Toc420194785"/>
+      <w:bookmarkEnd w:id="5"/>
       <w:r>
         <w:t>Acceptatiecriteria</w:t>
       </w:r>
@@ -1193,8 +1203,8 @@
         </w:tabs>
         <w:ind w:left="576"/>
       </w:pPr>
-      <w:bookmarkStart w:id="5" w:name="__RefHeading___Toc420194786"/>
-      <w:bookmarkEnd w:id="5"/>
+      <w:bookmarkStart w:id="6" w:name="__RefHeading___Toc420194786"/>
+      <w:bookmarkEnd w:id="6"/>
       <w:r>
         <w:t>Risico’s en maatregelen</w:t>
       </w:r>
@@ -2189,8 +2199,8 @@
         </w:tabs>
         <w:ind w:left="576"/>
       </w:pPr>
-      <w:bookmarkStart w:id="6" w:name="__RefHeading___Toc420194787"/>
-      <w:bookmarkEnd w:id="6"/>
+      <w:bookmarkStart w:id="7" w:name="__RefHeading___Toc420194787"/>
+      <w:bookmarkEnd w:id="7"/>
       <w:r>
         <w:lastRenderedPageBreak/>
         <w:t>TestCases</w:t>
@@ -2203,12 +2213,14 @@
           <w:rStyle w:val="Strong"/>
         </w:rPr>
       </w:pPr>
+      <w:proofErr w:type="spellStart"/>
       <w:r>
         <w:rPr>
           <w:rStyle w:val="Strong"/>
         </w:rPr>
         <w:t>Must_Home_page</w:t>
       </w:r>
+      <w:proofErr w:type="spellEnd"/>
     </w:p>
     <w:p/>
     <w:p>
@@ -2690,10 +2702,12 @@
       <w:pPr>
         <w:pStyle w:val="TOCHeading"/>
       </w:pPr>
+      <w:proofErr w:type="spellStart"/>
       <w:r>
         <w:lastRenderedPageBreak/>
         <w:t>Must_Registratie</w:t>
       </w:r>
+      <w:proofErr w:type="spellEnd"/>
     </w:p>
     <w:p>
       <w:pPr>
@@ -4356,12 +4370,14 @@
       <w:pPr>
         <w:pStyle w:val="TOCHeading"/>
       </w:pPr>
+      <w:proofErr w:type="spellStart"/>
       <w:r>
         <w:t>Must_Home_Page_</w:t>
       </w:r>
       <w:r>
         <w:t>User</w:t>
       </w:r>
+      <w:proofErr w:type="spellEnd"/>
     </w:p>
     <w:p/>
     <w:p>
@@ -4683,12 +4699,14 @@
       <w:pPr>
         <w:pStyle w:val="TOCHeading"/>
       </w:pPr>
+      <w:proofErr w:type="spellStart"/>
       <w:r>
         <w:t>Must_Home_Page_</w:t>
       </w:r>
       <w:r>
         <w:t>User</w:t>
       </w:r>
+      <w:proofErr w:type="spellEnd"/>
     </w:p>
     <w:p>
       <w:pPr>
@@ -5008,9 +5026,11 @@
       <w:pPr>
         <w:pStyle w:val="TOCHeading"/>
       </w:pPr>
+      <w:proofErr w:type="spellStart"/>
       <w:r>
         <w:t>Must_Basket</w:t>
       </w:r>
+      <w:proofErr w:type="spellEnd"/>
     </w:p>
     <w:p>
       <w:pPr>
@@ -5356,10 +5376,12 @@
       <w:pPr>
         <w:pStyle w:val="TOCHeading"/>
       </w:pPr>
+      <w:proofErr w:type="spellStart"/>
       <w:r>
         <w:lastRenderedPageBreak/>
         <w:t>Must_Pay</w:t>
       </w:r>
+      <w:proofErr w:type="spellEnd"/>
     </w:p>
     <w:p/>
     <w:p>
@@ -6110,10 +6132,12 @@
       <w:pPr>
         <w:pStyle w:val="TOCHeading"/>
       </w:pPr>
+      <w:proofErr w:type="spellStart"/>
       <w:r>
         <w:lastRenderedPageBreak/>
         <w:t>Must_Search_Name</w:t>
       </w:r>
+      <w:proofErr w:type="spellEnd"/>
     </w:p>
     <w:p/>
     <w:p>
@@ -6439,9 +6463,11 @@
       <w:pPr>
         <w:pStyle w:val="TOCHeading"/>
       </w:pPr>
+      <w:proofErr w:type="spellStart"/>
       <w:r>
         <w:t>Must_Search_Platform</w:t>
       </w:r>
+      <w:proofErr w:type="spellEnd"/>
     </w:p>
     <w:p>
       <w:pPr>
@@ -6775,9 +6801,11 @@
       <w:pPr>
         <w:pStyle w:val="TOCHeading"/>
       </w:pPr>
+      <w:proofErr w:type="spellStart"/>
       <w:r>
         <w:t>Must_Search_Genre</w:t>
       </w:r>
+      <w:proofErr w:type="spellEnd"/>
     </w:p>
     <w:p>
       <w:pPr>
@@ -7119,9 +7147,11 @@
       <w:pPr>
         <w:pStyle w:val="TOCHeading"/>
       </w:pPr>
+      <w:proofErr w:type="spellStart"/>
       <w:r>
         <w:t>Must_Admin_UserData</w:t>
       </w:r>
+      <w:proofErr w:type="spellEnd"/>
     </w:p>
     <w:p>
       <w:pPr>
@@ -9456,8 +9486,6 @@
       <w:r>
         <w:t>.</w:t>
       </w:r>
-      <w:bookmarkStart w:id="7" w:name="_GoBack"/>
-      <w:bookmarkEnd w:id="7"/>
     </w:p>
     <w:p/>
     <w:p/>
@@ -9773,7 +9801,7 @@
         <w:sz w:val="20"/>
         <w:szCs w:val="20"/>
       </w:rPr>
-      <w:t>acceptatietestplan.docx</w:t>
+      <w:t>ingevuld acceptatietestplan.docx</w:t>
     </w:r>
     <w:r>
       <w:rPr>

</xml_diff>